<commit_message>
Made oodles of changes
</commit_message>
<xml_diff>
--- a/assets/files/Resume.docx
+++ b/assets/files/Resume.docx
@@ -241,14 +241,21 @@
           <w:sz w:val="20"/>
           <w:szCs w:val="20"/>
         </w:rPr>
-        <w:t xml:space="preserve"> Resulting in a final presentation to NASA Glenn’s Chief Information Officer regarding the aspe</w:t>
-      </w:r>
-      <w:r>
-        <w:rPr>
-          <w:sz w:val="20"/>
-          <w:szCs w:val="20"/>
-        </w:rPr>
-        <w:t>cts of in house web development.</w:t>
+        <w:t xml:space="preserve"> Resulting in </w:t>
+      </w:r>
+      <w:r>
+        <w:rPr>
+          <w:sz w:val="20"/>
+          <w:szCs w:val="20"/>
+        </w:rPr>
+        <w:t>two applications. One that automated the tracking of employees to foreign countries. Another that facilitated the creation of an awards system that helped anyone from end user to administrator manage, create and vote on nominees for awards</w:t>
+      </w:r>
+      <w:r>
+        <w:rPr>
+          <w:sz w:val="20"/>
+          <w:szCs w:val="20"/>
+        </w:rPr>
+        <w:t>.</w:t>
       </w:r>
     </w:p>
     <w:p>
@@ -545,7 +552,21 @@
           <w:sz w:val="20"/>
           <w:szCs w:val="20"/>
         </w:rPr>
-        <w:t>Tutored students from local elementary and middle schools build robots for the FIRST Lego League com</w:t>
+        <w:t>Tutored students from local elementary and middle schools</w:t>
+      </w:r>
+      <w:r>
+        <w:rPr>
+          <w:sz w:val="20"/>
+          <w:szCs w:val="20"/>
+        </w:rPr>
+        <w:t xml:space="preserve"> on how to</w:t>
+      </w:r>
+      <w:r>
+        <w:rPr>
+          <w:sz w:val="20"/>
+          <w:szCs w:val="20"/>
+        </w:rPr>
+        <w:t xml:space="preserve"> build robots for the FIRST Lego League com</w:t>
       </w:r>
       <w:r>
         <w:rPr>
@@ -568,7 +589,28 @@
           <w:sz w:val="20"/>
           <w:szCs w:val="20"/>
         </w:rPr>
-        <w:t>Judged the final competition and Clarkson and rated the teams based on their programming knowledge and ingenuity</w:t>
+        <w:t>Judged the final competition at</w:t>
+      </w:r>
+      <w:r>
+        <w:rPr>
+          <w:sz w:val="20"/>
+          <w:szCs w:val="20"/>
+        </w:rPr>
+        <w:t xml:space="preserve"> Clarkson </w:t>
+      </w:r>
+      <w:r>
+        <w:rPr>
+          <w:sz w:val="20"/>
+          <w:szCs w:val="20"/>
+        </w:rPr>
+        <w:t xml:space="preserve">University </w:t>
+      </w:r>
+      <w:r>
+        <w:rPr>
+          <w:sz w:val="20"/>
+          <w:szCs w:val="20"/>
+        </w:rPr>
+        <w:t>and rated the teams based on their programming knowledge and ingenuity</w:t>
       </w:r>
     </w:p>
     <w:p>
@@ -671,7 +713,14 @@
           <w:sz w:val="20"/>
           <w:szCs w:val="20"/>
         </w:rPr>
-        <w:t>Engineering and Computer Science volunteer for Super Science Saturday community event. (Fall 2015)</w:t>
+        <w:t>Engineering and Computer Science volunteer for Super Sci</w:t>
+      </w:r>
+      <w:r>
+        <w:rPr>
+          <w:sz w:val="20"/>
+          <w:szCs w:val="20"/>
+        </w:rPr>
+        <w:t>ence Saturday community event</w:t>
       </w:r>
     </w:p>
     <w:p>
@@ -697,35 +746,6 @@
     </w:p>
     <w:p>
       <w:pPr>
-        <w:rPr>
-          <w:sz w:val="28"/>
-          <w:szCs w:val="28"/>
-        </w:rPr>
-      </w:pPr>
-      <w:r>
-        <w:rPr>
-          <w:sz w:val="20"/>
-          <w:szCs w:val="20"/>
-        </w:rPr>
-        <w:tab/>
-      </w:r>
-      <w:r>
-        <w:rPr>
-          <w:sz w:val="28"/>
-          <w:szCs w:val="28"/>
-        </w:rPr>
-        <w:t>Honors</w:t>
-      </w:r>
-      <w:r>
-        <w:rPr>
-          <w:sz w:val="28"/>
-          <w:szCs w:val="28"/>
-        </w:rPr>
-        <w:t>/ Leadership Positions</w:t>
-      </w:r>
-    </w:p>
-    <w:p>
-      <w:pPr>
         <w:numPr>
           <w:ilvl w:val="0"/>
           <w:numId w:val="8"/>
@@ -742,7 +762,36 @@
           <w:sz w:val="20"/>
           <w:szCs w:val="20"/>
         </w:rPr>
-        <w:t>National Honor Society Member. (2012 - 2014)</w:t>
+        <w:t>Assisted NASA engineers at NASA Glenn’s Space App Challenge</w:t>
+      </w:r>
+    </w:p>
+    <w:p>
+      <w:pPr>
+        <w:rPr>
+          <w:sz w:val="28"/>
+          <w:szCs w:val="28"/>
+        </w:rPr>
+      </w:pPr>
+      <w:r>
+        <w:rPr>
+          <w:sz w:val="20"/>
+          <w:szCs w:val="20"/>
+        </w:rPr>
+        <w:tab/>
+      </w:r>
+      <w:r>
+        <w:rPr>
+          <w:sz w:val="28"/>
+          <w:szCs w:val="28"/>
+        </w:rPr>
+        <w:t>Honors</w:t>
+      </w:r>
+      <w:r>
+        <w:rPr>
+          <w:sz w:val="28"/>
+          <w:szCs w:val="28"/>
+        </w:rPr>
+        <w:t>/ Leadership Positions</w:t>
       </w:r>
     </w:p>
     <w:p>
@@ -763,7 +812,7 @@
           <w:sz w:val="20"/>
           <w:szCs w:val="20"/>
         </w:rPr>
-        <w:t>Dean’s List, GPA 3.57. (Fall 2015)</w:t>
+        <w:t>National Honor Society Member. (2012 - 2014)</w:t>
       </w:r>
     </w:p>
     <w:p>
@@ -784,7 +833,7 @@
           <w:sz w:val="20"/>
           <w:szCs w:val="20"/>
         </w:rPr>
-        <w:t>President’s List, GPA 3.84. (Spring 2016)</w:t>
+        <w:t>Dean’s List, GPA 3.57. (Fall 2015)</w:t>
       </w:r>
     </w:p>
     <w:p>
@@ -796,6 +845,27 @@
         <w:ind w:hanging="360"/>
         <w:contextualSpacing/>
         <w:rPr>
+          <w:sz w:val="20"/>
+          <w:szCs w:val="20"/>
+        </w:rPr>
+      </w:pPr>
+      <w:r>
+        <w:rPr>
+          <w:sz w:val="20"/>
+          <w:szCs w:val="20"/>
+        </w:rPr>
+        <w:t>President’s List, GPA 3.84. (Spring 2016)</w:t>
+      </w:r>
+    </w:p>
+    <w:p>
+      <w:pPr>
+        <w:numPr>
+          <w:ilvl w:val="0"/>
+          <w:numId w:val="8"/>
+        </w:numPr>
+        <w:ind w:hanging="360"/>
+        <w:contextualSpacing/>
+        <w:rPr>
           <w:sz w:val="28"/>
           <w:szCs w:val="28"/>
         </w:rPr>
@@ -905,6 +975,13 @@
         </w:rPr>
         <w:t xml:space="preserve"> as our version control system</w:t>
       </w:r>
+      <w:r>
+        <w:rPr>
+          <w:sz w:val="20"/>
+          <w:szCs w:val="20"/>
+        </w:rPr>
+        <w:t xml:space="preserve"> and JIRA as our project management tool</w:t>
+      </w:r>
     </w:p>
     <w:p>
       <w:pPr>
@@ -950,68 +1027,25 @@
           <w:sz w:val="20"/>
           <w:szCs w:val="20"/>
         </w:rPr>
-        <w:t>Deve</w:t>
-      </w:r>
-      <w:r>
-        <w:rPr>
-          <w:sz w:val="20"/>
-          <w:szCs w:val="20"/>
-        </w:rPr>
-        <w:t>lopment of</w:t>
-      </w:r>
-      <w:r>
-        <w:rPr>
-          <w:sz w:val="20"/>
-          <w:szCs w:val="20"/>
-        </w:rPr>
-        <w:t xml:space="preserve"> application using Python and </w:t>
-      </w:r>
-      <w:proofErr w:type="spellStart"/>
-      <w:r>
-        <w:rPr>
-          <w:sz w:val="20"/>
-          <w:szCs w:val="20"/>
-        </w:rPr>
-        <w:t>Jupyter</w:t>
-      </w:r>
-      <w:proofErr w:type="spellEnd"/>
-      <w:r>
-        <w:rPr>
-          <w:sz w:val="20"/>
-          <w:szCs w:val="20"/>
-        </w:rPr>
-        <w:t xml:space="preserve"> notebook to allow navigation of a database along with exportation of some database contents</w:t>
-      </w:r>
+        <w:t>Experience developing web-applications using angular and</w:t>
+      </w:r>
+      <w:r>
+        <w:rPr>
+          <w:sz w:val="20"/>
+          <w:szCs w:val="20"/>
+        </w:rPr>
+        <w:t xml:space="preserve"> bootstrap framework</w:t>
+      </w:r>
+      <w:r>
+        <w:rPr>
+          <w:sz w:val="20"/>
+          <w:szCs w:val="20"/>
+        </w:rPr>
+        <w:t>s to create an interactive single page applications</w:t>
+      </w:r>
+      <w:bookmarkStart w:id="0" w:name="_GoBack"/>
+      <w:bookmarkEnd w:id="0"/>
     </w:p>
-    <w:p>
-      <w:pPr>
-        <w:numPr>
-          <w:ilvl w:val="0"/>
-          <w:numId w:val="11"/>
-        </w:numPr>
-        <w:contextualSpacing/>
-        <w:rPr>
-          <w:sz w:val="20"/>
-          <w:szCs w:val="20"/>
-        </w:rPr>
-      </w:pPr>
-      <w:bookmarkStart w:id="0" w:name="_GoBack"/>
-      <w:r>
-        <w:rPr>
-          <w:sz w:val="20"/>
-          <w:szCs w:val="20"/>
-        </w:rPr>
-        <w:t>Experience developing web-applications using angular and</w:t>
-      </w:r>
-      <w:r>
-        <w:rPr>
-          <w:sz w:val="20"/>
-          <w:szCs w:val="20"/>
-        </w:rPr>
-        <w:t xml:space="preserve"> bootstrap frameworks to create an interactive site to facilitate an awards nomination process</w:t>
-      </w:r>
-    </w:p>
-    <w:bookmarkEnd w:id="0"/>
     <w:sectPr>
       <w:pgSz w:w="12240" w:h="15840"/>
       <w:pgMar w:top="720" w:right="720" w:bottom="720" w:left="720" w:header="720" w:footer="720" w:gutter="0"/>
@@ -3957,7 +3991,7 @@
 </file>
 
 <file path=customXml/itemProps1.xml><?xml version="1.0" encoding="utf-8"?>
-<ds:datastoreItem xmlns:ds="http://schemas.openxmlformats.org/officeDocument/2006/customXml" ds:itemID="{B3F3CBE9-273D-A04B-9588-F52A24748370}">
+<ds:datastoreItem xmlns:ds="http://schemas.openxmlformats.org/officeDocument/2006/customXml" ds:itemID="{431BFEE2-FE6F-A546-9A0B-E6F2BD727B79}">
   <ds:schemaRefs>
     <ds:schemaRef ds:uri="http://schemas.openxmlformats.org/officeDocument/2006/bibliography"/>
   </ds:schemaRefs>

</xml_diff>

<commit_message>
Removed acknowledgements page, edited resume
</commit_message>
<xml_diff>
--- a/assets/files/Resume.docx
+++ b/assets/files/Resume.docx
@@ -90,18 +90,18 @@
         </w:pBdr>
       </w:pPr>
     </w:p>
-    <w:p/>
-    <w:p/>
     <w:p>
       <w:pPr>
-        <w:ind w:firstLine="720"/>
-        <w:rPr>
+        <w:spacing w:line="240" w:lineRule="auto"/>
+        <w:rPr>
+          <w:b/>
           <w:sz w:val="28"/>
           <w:szCs w:val="28"/>
         </w:rPr>
       </w:pPr>
       <w:r>
         <w:rPr>
+          <w:b/>
           <w:sz w:val="28"/>
           <w:szCs w:val="28"/>
         </w:rPr>
@@ -109,6 +109,7 @@
       </w:r>
       <w:r>
         <w:rPr>
+          <w:b/>
           <w:sz w:val="28"/>
           <w:szCs w:val="28"/>
         </w:rPr>
@@ -117,7 +118,8 @@
     </w:p>
     <w:p>
       <w:pPr>
-        <w:ind w:left="720" w:firstLine="720"/>
+        <w:spacing w:line="240" w:lineRule="auto"/>
+        <w:ind w:firstLine="720"/>
         <w:rPr>
           <w:sz w:val="20"/>
           <w:szCs w:val="20"/>
@@ -129,21 +131,36 @@
           <w:sz w:val="20"/>
           <w:szCs w:val="20"/>
         </w:rPr>
-        <w:t xml:space="preserve">Internship: </w:t>
-      </w:r>
-      <w:r>
-        <w:rPr>
-          <w:sz w:val="20"/>
-          <w:szCs w:val="20"/>
-        </w:rPr>
-        <w:t>NASA Glenn Research Center, Cleveland Ohio (Fall</w:t>
-      </w:r>
-      <w:r>
-        <w:rPr>
-          <w:sz w:val="20"/>
-          <w:szCs w:val="20"/>
-        </w:rPr>
-        <w:t xml:space="preserve"> 2016 - Spring 2017)</w:t>
+        <w:t>Software Development (Intern)</w:t>
+      </w:r>
+      <w:r>
+        <w:rPr>
+          <w:b/>
+          <w:sz w:val="20"/>
+          <w:szCs w:val="20"/>
+        </w:rPr>
+        <w:t xml:space="preserve">: </w:t>
+      </w:r>
+      <w:r>
+        <w:rPr>
+          <w:sz w:val="20"/>
+          <w:szCs w:val="20"/>
+        </w:rPr>
+        <w:t>NASA Glenn Research Center, Cleveland Ohio (</w:t>
+      </w:r>
+      <w:r>
+        <w:rPr>
+          <w:sz w:val="20"/>
+          <w:szCs w:val="20"/>
+        </w:rPr>
+        <w:t>2017</w:t>
+      </w:r>
+      <w:r>
+        <w:rPr>
+          <w:sz w:val="20"/>
+          <w:szCs w:val="20"/>
+        </w:rPr>
+        <w:t>)</w:t>
       </w:r>
     </w:p>
     <w:p>
@@ -153,17 +170,25 @@
           <w:ilvl w:val="0"/>
           <w:numId w:val="16"/>
         </w:numPr>
-        <w:rPr>
-          <w:sz w:val="20"/>
-          <w:szCs w:val="20"/>
-        </w:rPr>
-      </w:pPr>
-      <w:r>
-        <w:rPr>
-          <w:sz w:val="20"/>
-          <w:szCs w:val="20"/>
-        </w:rPr>
-        <w:t>Constructed data management tools for use in NASA Glenn’s materials information management system</w:t>
+        <w:spacing w:line="240" w:lineRule="auto"/>
+        <w:rPr>
+          <w:sz w:val="28"/>
+          <w:szCs w:val="28"/>
+        </w:rPr>
+      </w:pPr>
+      <w:r>
+        <w:rPr>
+          <w:sz w:val="20"/>
+          <w:szCs w:val="20"/>
+        </w:rPr>
+        <w:t xml:space="preserve">NASA Glenn’s Materials division has been attempting to implement a digital culture for many years following the industry trend towards using data management systems to produce products more efficiently. I developed a package written in Python to facilitate the use of these data management systems. This included designing a user interface to export information into specific and unique file types, along with an API to allow for importing resultant data. Resulted in an increased use of Glenn’s data infrastructure by materials engineers along with the references at </w:t>
+      </w:r>
+      <w:r>
+        <w:rPr>
+          <w:sz w:val="20"/>
+          <w:szCs w:val="20"/>
+        </w:rPr>
+        <w:t>1 conference</w:t>
       </w:r>
       <w:r>
         <w:rPr>
@@ -177,30 +202,49 @@
           <w:sz w:val="20"/>
           <w:szCs w:val="20"/>
         </w:rPr>
-        <w:t xml:space="preserve"> Involved building a graphical user interface through </w:t>
-      </w:r>
-      <w:proofErr w:type="spellStart"/>
-      <w:r>
-        <w:rPr>
-          <w:sz w:val="20"/>
-          <w:szCs w:val="20"/>
-        </w:rPr>
-        <w:t>Jupyter</w:t>
-      </w:r>
-      <w:proofErr w:type="spellEnd"/>
-      <w:r>
-        <w:rPr>
-          <w:sz w:val="20"/>
-          <w:szCs w:val="20"/>
-        </w:rPr>
-        <w:t xml:space="preserve"> Notebook along with an API for use in a materials engineers workflow. Resulting in the publishing of a technical memorandum along with references at 1 conference</w:t>
-      </w:r>
-      <w:r>
-        <w:rPr>
-          <w:sz w:val="20"/>
-          <w:szCs w:val="20"/>
-        </w:rPr>
-        <w:t>.</w:t>
+        <w:t xml:space="preserve"> </w:t>
+      </w:r>
+    </w:p>
+    <w:p>
+      <w:pPr>
+        <w:spacing w:line="240" w:lineRule="auto"/>
+        <w:rPr>
+          <w:sz w:val="28"/>
+          <w:szCs w:val="28"/>
+        </w:rPr>
+      </w:pPr>
+    </w:p>
+    <w:p>
+      <w:pPr>
+        <w:spacing w:line="240" w:lineRule="auto"/>
+        <w:ind w:firstLine="720"/>
+        <w:rPr>
+          <w:sz w:val="20"/>
+          <w:szCs w:val="20"/>
+        </w:rPr>
+      </w:pPr>
+      <w:r>
+        <w:rPr>
+          <w:b/>
+          <w:sz w:val="20"/>
+          <w:szCs w:val="20"/>
+        </w:rPr>
+        <w:t>Web</w:t>
+      </w:r>
+      <w:r>
+        <w:rPr>
+          <w:b/>
+          <w:sz w:val="20"/>
+          <w:szCs w:val="20"/>
+        </w:rPr>
+        <w:t xml:space="preserve"> Development (Intern): </w:t>
+      </w:r>
+      <w:r>
+        <w:rPr>
+          <w:sz w:val="20"/>
+          <w:szCs w:val="20"/>
+        </w:rPr>
+        <w:t>NASA Glenn Research Center, Cleveland Ohio (Spring 2017)</w:t>
       </w:r>
       <w:r>
         <w:rPr>
@@ -215,40 +259,62 @@
         <w:pStyle w:val="ListParagraph"/>
         <w:numPr>
           <w:ilvl w:val="0"/>
-          <w:numId w:val="16"/>
+          <w:numId w:val="18"/>
         </w:numPr>
-        <w:rPr>
-          <w:sz w:val="20"/>
-          <w:szCs w:val="20"/>
-        </w:rPr>
-      </w:pPr>
-      <w:r>
-        <w:rPr>
-          <w:sz w:val="20"/>
-          <w:szCs w:val="20"/>
-        </w:rPr>
-        <w:t>Development of a web-application using Angular UI, using Agile as the development method</w:t>
-      </w:r>
-      <w:r>
-        <w:rPr>
-          <w:sz w:val="20"/>
-          <w:szCs w:val="20"/>
-        </w:rPr>
-        <w:t>.</w:t>
-      </w:r>
-      <w:r>
-        <w:rPr>
-          <w:sz w:val="20"/>
-          <w:szCs w:val="20"/>
-        </w:rPr>
-        <w:t xml:space="preserve"> Resulting in </w:t>
-      </w:r>
-      <w:r>
-        <w:rPr>
-          <w:sz w:val="20"/>
-          <w:szCs w:val="20"/>
-        </w:rPr>
-        <w:t>two applications. One that automated the tracking of employees to foreign countries. Another that facilitated the creation of an awards system that helped anyone from end user to administrator manage, create and vote on nominees for awards</w:t>
+        <w:spacing w:line="240" w:lineRule="auto"/>
+        <w:rPr>
+          <w:sz w:val="20"/>
+          <w:szCs w:val="20"/>
+        </w:rPr>
+      </w:pPr>
+      <w:r>
+        <w:rPr>
+          <w:sz w:val="20"/>
+          <w:szCs w:val="20"/>
+        </w:rPr>
+        <w:t xml:space="preserve">NASA Glenn’s web infrastructure is based on outdated and proprietary technologies that no longer fits the needs of NASA. I worked on a team that began developing web applications using the MEAN stack to help NASA Glenn have more modern web </w:t>
+      </w:r>
+      <w:r>
+        <w:rPr>
+          <w:sz w:val="20"/>
+          <w:szCs w:val="20"/>
+        </w:rPr>
+        <w:t>development standards</w:t>
+      </w:r>
+      <w:r>
+        <w:rPr>
+          <w:sz w:val="20"/>
+          <w:szCs w:val="20"/>
+        </w:rPr>
+        <w:t>. This included designing two applications to display the advantages of a new framework over the old an</w:t>
+      </w:r>
+      <w:r>
+        <w:rPr>
+          <w:sz w:val="20"/>
+          <w:szCs w:val="20"/>
+        </w:rPr>
+        <w:t>d</w:t>
+      </w:r>
+      <w:r>
+        <w:rPr>
+          <w:sz w:val="20"/>
+          <w:szCs w:val="20"/>
+        </w:rPr>
+        <w:t xml:space="preserve"> outdated one. In addition, we implemented the use of an Agile development method to quickly display the product to our stakeholders. Resulted in a presentation to the Chief Information Officer and the use of </w:t>
+      </w:r>
+      <w:r>
+        <w:rPr>
+          <w:sz w:val="20"/>
+          <w:szCs w:val="20"/>
+        </w:rPr>
+        <w:t xml:space="preserve">more relevant web development techniques </w:t>
+      </w:r>
+      <w:r>
+        <w:rPr>
+          <w:sz w:val="20"/>
+          <w:szCs w:val="20"/>
+        </w:rPr>
+        <w:t>at NASA Glenn</w:t>
       </w:r>
       <w:r>
         <w:rPr>
@@ -260,23 +326,28 @@
     </w:p>
     <w:p>
       <w:pPr>
-        <w:ind w:firstLine="720"/>
-        <w:rPr>
+        <w:spacing w:line="240" w:lineRule="auto"/>
+        <w:rPr>
+          <w:b/>
           <w:sz w:val="28"/>
           <w:szCs w:val="28"/>
         </w:rPr>
       </w:pPr>
       <w:r>
         <w:rPr>
+          <w:b/>
           <w:sz w:val="28"/>
           <w:szCs w:val="28"/>
         </w:rPr>
         <w:t>Education</w:t>
       </w:r>
+      <w:bookmarkStart w:id="0" w:name="_GoBack"/>
+      <w:bookmarkEnd w:id="0"/>
     </w:p>
     <w:p>
       <w:pPr>
-        <w:ind w:left="720" w:firstLine="720"/>
+        <w:spacing w:line="240" w:lineRule="auto"/>
+        <w:ind w:firstLine="720"/>
         <w:rPr>
           <w:sz w:val="20"/>
           <w:szCs w:val="20"/>
@@ -323,6 +394,7 @@
     </w:p>
     <w:p>
       <w:pPr>
+        <w:spacing w:line="240" w:lineRule="auto"/>
         <w:ind w:left="720" w:firstLine="720"/>
         <w:rPr>
           <w:sz w:val="20"/>
@@ -332,148 +404,182 @@
     </w:p>
     <w:p>
       <w:pPr>
-        <w:rPr>
-          <w:sz w:val="20"/>
-          <w:szCs w:val="20"/>
-        </w:rPr>
-      </w:pPr>
-      <w:r>
-        <w:rPr>
+        <w:spacing w:line="240" w:lineRule="auto"/>
+        <w:ind w:firstLine="720"/>
+        <w:rPr>
+          <w:sz w:val="20"/>
+          <w:szCs w:val="20"/>
+        </w:rPr>
+      </w:pPr>
+      <w:r>
+        <w:rPr>
+          <w:b/>
+          <w:sz w:val="20"/>
+          <w:szCs w:val="20"/>
+        </w:rPr>
+        <w:t>A.S in Computer Science</w:t>
+      </w:r>
+      <w:r>
+        <w:rPr>
+          <w:b/>
+          <w:sz w:val="20"/>
+          <w:szCs w:val="20"/>
+        </w:rPr>
+        <w:t xml:space="preserve">: </w:t>
+      </w:r>
+      <w:r>
+        <w:rPr>
+          <w:sz w:val="20"/>
+          <w:szCs w:val="20"/>
+        </w:rPr>
+        <w:t>Jefferson Community College</w:t>
+      </w:r>
+      <w:r>
+        <w:rPr>
+          <w:sz w:val="20"/>
+          <w:szCs w:val="20"/>
+        </w:rPr>
+        <w:t xml:space="preserve"> (</w:t>
+      </w:r>
+      <w:r>
+        <w:rPr>
+          <w:sz w:val="20"/>
+          <w:szCs w:val="20"/>
+        </w:rPr>
+        <w:t>Fall</w:t>
+      </w:r>
+      <w:r>
+        <w:rPr>
+          <w:sz w:val="20"/>
+          <w:szCs w:val="20"/>
+        </w:rPr>
+        <w:t xml:space="preserve"> 2015</w:t>
+      </w:r>
+      <w:r>
+        <w:rPr>
+          <w:sz w:val="20"/>
+          <w:szCs w:val="20"/>
+        </w:rPr>
+        <w:t>)</w:t>
+      </w:r>
+      <w:r>
+        <w:rPr>
+          <w:sz w:val="20"/>
+          <w:szCs w:val="20"/>
+        </w:rPr>
+        <w:t xml:space="preserve"> GPA - 3.12</w:t>
+      </w:r>
+    </w:p>
+    <w:p>
+      <w:pPr>
+        <w:spacing w:line="240" w:lineRule="auto"/>
+      </w:pPr>
+    </w:p>
+    <w:p>
+      <w:pPr>
+        <w:spacing w:line="240" w:lineRule="auto"/>
+        <w:ind w:firstLine="720"/>
+        <w:rPr>
+          <w:sz w:val="20"/>
+          <w:szCs w:val="20"/>
+        </w:rPr>
+      </w:pPr>
+      <w:r>
+        <w:rPr>
+          <w:b/>
+          <w:sz w:val="20"/>
+          <w:szCs w:val="20"/>
+        </w:rPr>
+        <w:t>A.S in Mathematics</w:t>
+      </w:r>
+      <w:r>
+        <w:rPr>
+          <w:b/>
+          <w:sz w:val="20"/>
+          <w:szCs w:val="20"/>
+        </w:rPr>
+        <w:t xml:space="preserve">: </w:t>
+      </w:r>
+      <w:r>
+        <w:rPr>
+          <w:sz w:val="20"/>
+          <w:szCs w:val="20"/>
+        </w:rPr>
+        <w:t>Jefferson Community College</w:t>
+      </w:r>
+      <w:r>
+        <w:rPr>
+          <w:b/>
+          <w:sz w:val="20"/>
+          <w:szCs w:val="20"/>
+        </w:rPr>
+        <w:t xml:space="preserve"> </w:t>
+      </w:r>
+      <w:r>
+        <w:rPr>
+          <w:sz w:val="20"/>
+          <w:szCs w:val="20"/>
+        </w:rPr>
+        <w:t>(Spring 2017</w:t>
+      </w:r>
+      <w:r>
+        <w:rPr>
+          <w:sz w:val="20"/>
+          <w:szCs w:val="20"/>
+        </w:rPr>
+        <w:t>)</w:t>
+      </w:r>
+      <w:r>
+        <w:rPr>
+          <w:sz w:val="20"/>
+          <w:szCs w:val="20"/>
+        </w:rPr>
+        <w:t xml:space="preserve"> GPA - 3.12</w:t>
+      </w:r>
+      <w:r>
+        <w:rPr>
+          <w:sz w:val="20"/>
+          <w:szCs w:val="20"/>
+        </w:rPr>
+        <w:t xml:space="preserve"> </w:t>
+      </w:r>
+    </w:p>
+    <w:p>
+      <w:pPr>
+        <w:spacing w:line="240" w:lineRule="auto"/>
+        <w:ind w:firstLine="720"/>
+      </w:pPr>
+    </w:p>
+    <w:p>
+      <w:pPr>
+        <w:spacing w:line="240" w:lineRule="auto"/>
+        <w:rPr>
+          <w:sz w:val="20"/>
+          <w:szCs w:val="20"/>
+        </w:rPr>
+      </w:pPr>
+      <w:r>
+        <w:rPr>
+          <w:b/>
           <w:sz w:val="28"/>
           <w:szCs w:val="28"/>
         </w:rPr>
-        <w:tab/>
-        <w:t xml:space="preserve">    </w:t>
+        <w:t>Volunteer</w:t>
       </w:r>
       <w:r>
         <w:rPr>
           <w:sz w:val="28"/>
           <w:szCs w:val="28"/>
         </w:rPr>
-        <w:tab/>
+        <w:t xml:space="preserve"> </w:t>
       </w:r>
       <w:r>
         <w:rPr>
           <w:b/>
-          <w:sz w:val="20"/>
-          <w:szCs w:val="20"/>
-        </w:rPr>
-        <w:t>A.S in Computer Science</w:t>
-      </w:r>
-      <w:r>
-        <w:rPr>
-          <w:b/>
-          <w:sz w:val="20"/>
-          <w:szCs w:val="20"/>
-        </w:rPr>
-        <w:t xml:space="preserve">: </w:t>
-      </w:r>
-      <w:r>
-        <w:rPr>
-          <w:sz w:val="20"/>
-          <w:szCs w:val="20"/>
-        </w:rPr>
-        <w:t>Jefferson Community College</w:t>
-      </w:r>
-      <w:r>
-        <w:rPr>
-          <w:sz w:val="20"/>
-          <w:szCs w:val="20"/>
-        </w:rPr>
-        <w:t xml:space="preserve"> (</w:t>
-      </w:r>
-      <w:r>
-        <w:rPr>
-          <w:sz w:val="20"/>
-          <w:szCs w:val="20"/>
-        </w:rPr>
-        <w:t>Fall</w:t>
-      </w:r>
-      <w:r>
-        <w:rPr>
-          <w:sz w:val="20"/>
-          <w:szCs w:val="20"/>
-        </w:rPr>
-        <w:t xml:space="preserve"> 2015</w:t>
-      </w:r>
-      <w:r>
-        <w:rPr>
-          <w:sz w:val="20"/>
-          <w:szCs w:val="20"/>
-        </w:rPr>
-        <w:t>)</w:t>
-      </w:r>
-      <w:r>
-        <w:rPr>
-          <w:sz w:val="20"/>
-          <w:szCs w:val="20"/>
-        </w:rPr>
-        <w:t xml:space="preserve"> GPA - 3.12</w:t>
-      </w:r>
-    </w:p>
-    <w:p/>
-    <w:p>
-      <w:pPr>
-        <w:ind w:firstLine="720"/>
-        <w:rPr>
-          <w:sz w:val="20"/>
-          <w:szCs w:val="20"/>
-        </w:rPr>
-      </w:pPr>
-      <w:r>
-        <w:tab/>
-      </w:r>
-      <w:r>
-        <w:rPr>
-          <w:b/>
-          <w:sz w:val="20"/>
-          <w:szCs w:val="20"/>
-        </w:rPr>
-        <w:t>A.S in Mathematics</w:t>
-      </w:r>
-      <w:r>
-        <w:rPr>
-          <w:b/>
-          <w:sz w:val="20"/>
-          <w:szCs w:val="20"/>
-        </w:rPr>
-        <w:t xml:space="preserve">: </w:t>
-      </w:r>
-      <w:r>
-        <w:rPr>
-          <w:sz w:val="20"/>
-          <w:szCs w:val="20"/>
-        </w:rPr>
-        <w:t>Jefferson Community College</w:t>
-      </w:r>
-      <w:r>
-        <w:rPr>
-          <w:b/>
-          <w:sz w:val="20"/>
-          <w:szCs w:val="20"/>
-        </w:rPr>
-        <w:t xml:space="preserve"> </w:t>
-      </w:r>
-      <w:r>
-        <w:rPr>
-          <w:sz w:val="20"/>
-          <w:szCs w:val="20"/>
-        </w:rPr>
-        <w:t>(Spring 2017</w:t>
-      </w:r>
-      <w:r>
-        <w:rPr>
-          <w:sz w:val="20"/>
-          <w:szCs w:val="20"/>
-        </w:rPr>
-        <w:t>)</w:t>
-      </w:r>
-      <w:r>
-        <w:rPr>
-          <w:sz w:val="20"/>
-          <w:szCs w:val="20"/>
-        </w:rPr>
-        <w:t xml:space="preserve"> GPA - 3.12</w:t>
+          <w:sz w:val="28"/>
+          <w:szCs w:val="28"/>
+        </w:rPr>
+        <w:t>Experience</w:t>
       </w:r>
       <w:r>
         <w:rPr>
@@ -485,42 +591,8 @@
     </w:p>
     <w:p>
       <w:pPr>
+        <w:spacing w:line="240" w:lineRule="auto"/>
         <w:ind w:firstLine="720"/>
-      </w:pPr>
-    </w:p>
-    <w:p>
-      <w:pPr>
-        <w:ind w:firstLine="720"/>
-        <w:rPr>
-          <w:sz w:val="20"/>
-          <w:szCs w:val="20"/>
-        </w:rPr>
-      </w:pPr>
-      <w:r>
-        <w:rPr>
-          <w:sz w:val="28"/>
-          <w:szCs w:val="28"/>
-        </w:rPr>
-        <w:t>Volunteer</w:t>
-      </w:r>
-      <w:r>
-        <w:rPr>
-          <w:sz w:val="28"/>
-          <w:szCs w:val="28"/>
-        </w:rPr>
-        <w:t xml:space="preserve"> Experience</w:t>
-      </w:r>
-      <w:r>
-        <w:rPr>
-          <w:sz w:val="20"/>
-          <w:szCs w:val="20"/>
-        </w:rPr>
-        <w:t xml:space="preserve"> </w:t>
-      </w:r>
-    </w:p>
-    <w:p>
-      <w:pPr>
-        <w:ind w:left="1440"/>
         <w:rPr>
           <w:sz w:val="20"/>
           <w:szCs w:val="20"/>
@@ -542,6 +614,7 @@
           <w:ilvl w:val="0"/>
           <w:numId w:val="15"/>
         </w:numPr>
+        <w:spacing w:line="240" w:lineRule="auto"/>
         <w:rPr>
           <w:sz w:val="20"/>
           <w:szCs w:val="20"/>
@@ -583,6 +656,7 @@
           <w:ilvl w:val="0"/>
           <w:numId w:val="15"/>
         </w:numPr>
+        <w:spacing w:line="240" w:lineRule="auto"/>
       </w:pPr>
       <w:r>
         <w:rPr>
@@ -620,6 +694,7 @@
           <w:ilvl w:val="0"/>
           <w:numId w:val="15"/>
         </w:numPr>
+        <w:spacing w:line="240" w:lineRule="auto"/>
       </w:pPr>
       <w:r>
         <w:rPr>
@@ -630,13 +705,9 @@
       </w:r>
     </w:p>
     <w:p>
-      <w:r>
-        <w:rPr>
-          <w:sz w:val="20"/>
-          <w:szCs w:val="20"/>
-        </w:rPr>
-        <w:tab/>
-      </w:r>
+      <w:pPr>
+        <w:spacing w:line="240" w:lineRule="auto"/>
+      </w:pPr>
       <w:r>
         <w:rPr>
           <w:sz w:val="20"/>
@@ -666,6 +737,7 @@
           <w:ilvl w:val="0"/>
           <w:numId w:val="8"/>
         </w:numPr>
+        <w:spacing w:line="240" w:lineRule="auto"/>
         <w:ind w:hanging="360"/>
         <w:contextualSpacing/>
         <w:rPr>
@@ -701,6 +773,7 @@
           <w:ilvl w:val="0"/>
           <w:numId w:val="8"/>
         </w:numPr>
+        <w:spacing w:line="240" w:lineRule="auto"/>
         <w:ind w:hanging="360"/>
         <w:contextualSpacing/>
         <w:rPr>
@@ -729,6 +802,7 @@
           <w:ilvl w:val="0"/>
           <w:numId w:val="8"/>
         </w:numPr>
+        <w:spacing w:line="240" w:lineRule="auto"/>
         <w:ind w:hanging="360"/>
         <w:contextualSpacing/>
         <w:rPr>
@@ -750,6 +824,7 @@
           <w:ilvl w:val="0"/>
           <w:numId w:val="8"/>
         </w:numPr>
+        <w:spacing w:line="240" w:lineRule="auto"/>
         <w:ind w:hanging="360"/>
         <w:contextualSpacing/>
         <w:rPr>
@@ -767,6 +842,18 @@
     </w:p>
     <w:p>
       <w:pPr>
+        <w:spacing w:line="240" w:lineRule="auto"/>
+        <w:ind w:left="1800"/>
+        <w:contextualSpacing/>
+        <w:rPr>
+          <w:sz w:val="20"/>
+          <w:szCs w:val="20"/>
+        </w:rPr>
+      </w:pPr>
+    </w:p>
+    <w:p>
+      <w:pPr>
+        <w:spacing w:line="240" w:lineRule="auto"/>
         <w:rPr>
           <w:sz w:val="28"/>
           <w:szCs w:val="28"/>
@@ -774,13 +861,7 @@
       </w:pPr>
       <w:r>
         <w:rPr>
-          <w:sz w:val="20"/>
-          <w:szCs w:val="20"/>
-        </w:rPr>
-        <w:tab/>
-      </w:r>
-      <w:r>
-        <w:rPr>
+          <w:b/>
           <w:sz w:val="28"/>
           <w:szCs w:val="28"/>
         </w:rPr>
@@ -788,119 +869,27 @@
       </w:r>
       <w:r>
         <w:rPr>
+          <w:b/>
           <w:sz w:val="28"/>
           <w:szCs w:val="28"/>
         </w:rPr>
-        <w:t>/ Leadership Positions</w:t>
-      </w:r>
-    </w:p>
-    <w:p>
-      <w:pPr>
-        <w:numPr>
-          <w:ilvl w:val="0"/>
-          <w:numId w:val="8"/>
-        </w:numPr>
-        <w:ind w:hanging="360"/>
-        <w:contextualSpacing/>
-        <w:rPr>
-          <w:sz w:val="20"/>
-          <w:szCs w:val="20"/>
-        </w:rPr>
-      </w:pPr>
-      <w:r>
-        <w:rPr>
-          <w:sz w:val="20"/>
-          <w:szCs w:val="20"/>
-        </w:rPr>
-        <w:t>National Honor Society Member. (2012 - 2014)</w:t>
-      </w:r>
-    </w:p>
-    <w:p>
-      <w:pPr>
-        <w:numPr>
-          <w:ilvl w:val="0"/>
-          <w:numId w:val="8"/>
-        </w:numPr>
-        <w:ind w:hanging="360"/>
-        <w:contextualSpacing/>
-        <w:rPr>
-          <w:sz w:val="20"/>
-          <w:szCs w:val="20"/>
-        </w:rPr>
-      </w:pPr>
-      <w:r>
-        <w:rPr>
-          <w:sz w:val="20"/>
-          <w:szCs w:val="20"/>
-        </w:rPr>
-        <w:t>Dean’s List, GPA 3.57. (Fall 2015)</w:t>
-      </w:r>
-    </w:p>
-    <w:p>
-      <w:pPr>
-        <w:numPr>
-          <w:ilvl w:val="0"/>
-          <w:numId w:val="8"/>
-        </w:numPr>
-        <w:ind w:hanging="360"/>
-        <w:contextualSpacing/>
-        <w:rPr>
-          <w:sz w:val="20"/>
-          <w:szCs w:val="20"/>
-        </w:rPr>
-      </w:pPr>
-      <w:r>
-        <w:rPr>
-          <w:sz w:val="20"/>
-          <w:szCs w:val="20"/>
-        </w:rPr>
-        <w:t>President’s List, GPA 3.84. (Spring 2016)</w:t>
-      </w:r>
-    </w:p>
-    <w:p>
-      <w:pPr>
-        <w:numPr>
-          <w:ilvl w:val="0"/>
-          <w:numId w:val="8"/>
-        </w:numPr>
-        <w:ind w:hanging="360"/>
-        <w:contextualSpacing/>
+        <w:t>/</w:t>
+      </w:r>
+      <w:r>
         <w:rPr>
           <w:sz w:val="28"/>
           <w:szCs w:val="28"/>
         </w:rPr>
-      </w:pPr>
-      <w:r>
-        <w:rPr>
-          <w:sz w:val="20"/>
-          <w:szCs w:val="20"/>
-        </w:rPr>
-        <w:t>Recipient Clarkson Leadership Scholarship</w:t>
-      </w:r>
-      <w:r>
-        <w:rPr>
-          <w:sz w:val="20"/>
-          <w:szCs w:val="20"/>
-        </w:rPr>
-        <w:t>.</w:t>
-      </w:r>
-      <w:r>
-        <w:rPr>
-          <w:sz w:val="20"/>
-          <w:szCs w:val="20"/>
-        </w:rPr>
-        <w:t xml:space="preserve"> (May 2016)</w:t>
-      </w:r>
-    </w:p>
-    <w:p>
-      <w:pPr>
-        <w:ind w:left="2160"/>
-        <w:contextualSpacing/>
-        <w:rPr>
+        <w:t xml:space="preserve"> </w:t>
+      </w:r>
+      <w:r>
+        <w:rPr>
+          <w:b/>
           <w:sz w:val="28"/>
           <w:szCs w:val="28"/>
         </w:rPr>
-      </w:pPr>
+        <w:t>Leadership</w:t>
+      </w:r>
       <w:r>
         <w:rPr>
           <w:sz w:val="28"/>
@@ -908,29 +897,13 @@
         </w:rPr>
         <w:t xml:space="preserve"> </w:t>
       </w:r>
-    </w:p>
-    <w:p>
-      <w:pPr>
-        <w:ind w:left="720"/>
-        <w:contextualSpacing/>
-        <w:rPr>
-          <w:sz w:val="20"/>
-          <w:szCs w:val="20"/>
-        </w:rPr>
-      </w:pPr>
-      <w:r>
-        <w:rPr>
+      <w:r>
+        <w:rPr>
+          <w:b/>
           <w:sz w:val="28"/>
           <w:szCs w:val="28"/>
         </w:rPr>
-        <w:t xml:space="preserve">Software </w:t>
-      </w:r>
-      <w:r>
-        <w:rPr>
-          <w:sz w:val="28"/>
-          <w:szCs w:val="28"/>
-        </w:rPr>
-        <w:t>Skills</w:t>
+        <w:t>Positions</w:t>
       </w:r>
     </w:p>
     <w:p>
@@ -938,95 +911,232 @@
         <w:pStyle w:val="ListParagraph"/>
         <w:numPr>
           <w:ilvl w:val="0"/>
-          <w:numId w:val="11"/>
+          <w:numId w:val="19"/>
         </w:numPr>
-        <w:rPr>
-          <w:sz w:val="20"/>
-          <w:szCs w:val="20"/>
-        </w:rPr>
-      </w:pPr>
-      <w:r>
-        <w:rPr>
-          <w:sz w:val="20"/>
-          <w:szCs w:val="20"/>
-        </w:rPr>
-        <w:t>E</w:t>
-      </w:r>
-      <w:r>
-        <w:rPr>
-          <w:sz w:val="20"/>
-          <w:szCs w:val="20"/>
-        </w:rPr>
-        <w:t xml:space="preserve">xperience developing software using agile methodology. Involved the use of </w:t>
-      </w:r>
-      <w:proofErr w:type="spellStart"/>
-      <w:r>
-        <w:rPr>
-          <w:sz w:val="20"/>
-          <w:szCs w:val="20"/>
-        </w:rPr>
-        <w:t>Git</w:t>
-      </w:r>
-      <w:proofErr w:type="spellEnd"/>
-      <w:r>
-        <w:rPr>
-          <w:sz w:val="20"/>
-          <w:szCs w:val="20"/>
-        </w:rPr>
-        <w:t xml:space="preserve"> as our version control system</w:t>
-      </w:r>
-      <w:r>
-        <w:rPr>
-          <w:sz w:val="20"/>
-          <w:szCs w:val="20"/>
-        </w:rPr>
-        <w:t xml:space="preserve"> and JIRA as our project management tool</w:t>
+        <w:spacing w:line="240" w:lineRule="auto"/>
+        <w:rPr>
+          <w:sz w:val="20"/>
+          <w:szCs w:val="20"/>
+        </w:rPr>
+      </w:pPr>
+      <w:r>
+        <w:rPr>
+          <w:sz w:val="20"/>
+          <w:szCs w:val="20"/>
+        </w:rPr>
+        <w:t>National Honor Society Member. (2012 - 2014)</w:t>
       </w:r>
     </w:p>
     <w:p>
       <w:pPr>
+        <w:pStyle w:val="ListParagraph"/>
         <w:numPr>
           <w:ilvl w:val="0"/>
-          <w:numId w:val="11"/>
+          <w:numId w:val="19"/>
         </w:numPr>
-        <w:contextualSpacing/>
-        <w:rPr>
-          <w:sz w:val="20"/>
-          <w:szCs w:val="20"/>
-        </w:rPr>
-      </w:pPr>
-      <w:r>
-        <w:rPr>
-          <w:sz w:val="20"/>
-          <w:szCs w:val="20"/>
-        </w:rPr>
-        <w:t>Worked with Java to create data storing types s</w:t>
-      </w:r>
-      <w:r>
-        <w:rPr>
-          <w:sz w:val="20"/>
-          <w:szCs w:val="20"/>
-        </w:rPr>
-        <w:t>uch as stacks, queues and trees</w:t>
+        <w:spacing w:line="240" w:lineRule="auto"/>
+        <w:rPr>
+          <w:sz w:val="20"/>
+          <w:szCs w:val="20"/>
+        </w:rPr>
+      </w:pPr>
+      <w:r>
+        <w:rPr>
+          <w:sz w:val="20"/>
+          <w:szCs w:val="20"/>
+        </w:rPr>
+        <w:t>Dean’s List, GPA 3.57. (Fall 2015)</w:t>
       </w:r>
     </w:p>
     <w:p>
       <w:pPr>
+        <w:pStyle w:val="ListParagraph"/>
         <w:numPr>
           <w:ilvl w:val="0"/>
-          <w:numId w:val="11"/>
+          <w:numId w:val="19"/>
         </w:numPr>
+        <w:spacing w:line="240" w:lineRule="auto"/>
+        <w:rPr>
+          <w:sz w:val="20"/>
+          <w:szCs w:val="20"/>
+        </w:rPr>
+      </w:pPr>
+      <w:r>
+        <w:rPr>
+          <w:sz w:val="20"/>
+          <w:szCs w:val="20"/>
+        </w:rPr>
+        <w:t>President’s List, GPA 3.84. (Spring 2016)</w:t>
+      </w:r>
+    </w:p>
+    <w:p>
+      <w:pPr>
+        <w:pStyle w:val="ListParagraph"/>
+        <w:numPr>
+          <w:ilvl w:val="0"/>
+          <w:numId w:val="19"/>
+        </w:numPr>
+        <w:spacing w:line="240" w:lineRule="auto"/>
+        <w:rPr>
+          <w:sz w:val="28"/>
+          <w:szCs w:val="28"/>
+        </w:rPr>
+      </w:pPr>
+      <w:r>
+        <w:rPr>
+          <w:sz w:val="20"/>
+          <w:szCs w:val="20"/>
+        </w:rPr>
+        <w:t>Recipient Clarkson Leadership Scholarship</w:t>
+      </w:r>
+      <w:r>
+        <w:rPr>
+          <w:sz w:val="20"/>
+          <w:szCs w:val="20"/>
+        </w:rPr>
+        <w:t>.</w:t>
+      </w:r>
+      <w:r>
+        <w:rPr>
+          <w:sz w:val="20"/>
+          <w:szCs w:val="20"/>
+        </w:rPr>
+        <w:t xml:space="preserve"> (May 2016)</w:t>
+      </w:r>
+    </w:p>
+    <w:p>
+      <w:pPr>
+        <w:spacing w:line="240" w:lineRule="auto"/>
+        <w:ind w:left="2160"/>
         <w:contextualSpacing/>
         <w:rPr>
-          <w:sz w:val="20"/>
-          <w:szCs w:val="20"/>
-        </w:rPr>
-      </w:pPr>
-      <w:r>
-        <w:rPr>
-          <w:sz w:val="20"/>
-          <w:szCs w:val="20"/>
-        </w:rPr>
+          <w:sz w:val="28"/>
+          <w:szCs w:val="28"/>
+        </w:rPr>
+      </w:pPr>
+      <w:r>
+        <w:rPr>
+          <w:sz w:val="28"/>
+          <w:szCs w:val="28"/>
+        </w:rPr>
+        <w:t xml:space="preserve"> </w:t>
+      </w:r>
+    </w:p>
+    <w:p>
+      <w:pPr>
+        <w:spacing w:line="240" w:lineRule="auto"/>
+        <w:contextualSpacing/>
+        <w:rPr>
+          <w:sz w:val="20"/>
+          <w:szCs w:val="20"/>
+        </w:rPr>
+      </w:pPr>
+      <w:r>
+        <w:rPr>
+          <w:b/>
+          <w:sz w:val="28"/>
+          <w:szCs w:val="28"/>
+        </w:rPr>
+        <w:t>Software</w:t>
+      </w:r>
+      <w:r>
+        <w:rPr>
+          <w:sz w:val="28"/>
+          <w:szCs w:val="28"/>
+        </w:rPr>
+        <w:t xml:space="preserve"> </w:t>
+      </w:r>
+      <w:r>
+        <w:rPr>
+          <w:b/>
+          <w:sz w:val="28"/>
+          <w:szCs w:val="28"/>
+        </w:rPr>
+        <w:t>Skills</w:t>
+      </w:r>
+    </w:p>
+    <w:p>
+      <w:pPr>
+        <w:pStyle w:val="ListParagraph"/>
+        <w:numPr>
+          <w:ilvl w:val="0"/>
+          <w:numId w:val="20"/>
+        </w:numPr>
+        <w:spacing w:line="240" w:lineRule="auto"/>
+        <w:rPr>
+          <w:sz w:val="20"/>
+          <w:szCs w:val="20"/>
+        </w:rPr>
+      </w:pPr>
+      <w:r>
+        <w:rPr>
+          <w:sz w:val="20"/>
+          <w:szCs w:val="20"/>
+        </w:rPr>
+        <w:t>E</w:t>
+      </w:r>
+      <w:r>
+        <w:rPr>
+          <w:sz w:val="20"/>
+          <w:szCs w:val="20"/>
+        </w:rPr>
+        <w:t>xperience developing software using agile methodology. Involved the use of Git as version control system</w:t>
+      </w:r>
+      <w:r>
+        <w:rPr>
+          <w:sz w:val="20"/>
+          <w:szCs w:val="20"/>
+        </w:rPr>
+        <w:t xml:space="preserve"> and JIRA as project management tool</w:t>
+      </w:r>
+    </w:p>
+    <w:p>
+      <w:pPr>
+        <w:pStyle w:val="ListParagraph"/>
+        <w:numPr>
+          <w:ilvl w:val="0"/>
+          <w:numId w:val="20"/>
+        </w:numPr>
+        <w:spacing w:line="240" w:lineRule="auto"/>
+        <w:rPr>
+          <w:sz w:val="20"/>
+          <w:szCs w:val="20"/>
+        </w:rPr>
+      </w:pPr>
+      <w:r>
+        <w:rPr>
+          <w:sz w:val="20"/>
+          <w:szCs w:val="20"/>
+        </w:rPr>
+        <w:t>Worked with Java to create data storing types s</w:t>
+      </w:r>
+      <w:r>
+        <w:rPr>
+          <w:sz w:val="20"/>
+          <w:szCs w:val="20"/>
+        </w:rPr>
+        <w:t>uch as stacks, queues and trees</w:t>
+      </w:r>
+    </w:p>
+    <w:p>
+      <w:pPr>
+        <w:pStyle w:val="ListParagraph"/>
+        <w:numPr>
+          <w:ilvl w:val="0"/>
+          <w:numId w:val="20"/>
+        </w:numPr>
+        <w:spacing w:line="240" w:lineRule="auto"/>
+        <w:rPr>
+          <w:sz w:val="20"/>
+          <w:szCs w:val="20"/>
+        </w:rPr>
+      </w:pPr>
+      <w:r>
+        <w:rPr>
+          <w:sz w:val="20"/>
+          <w:szCs w:val="20"/>
+        </w:rPr>
+        <w:lastRenderedPageBreak/>
         <w:t>Experience developing web-applications using angular and</w:t>
       </w:r>
       <w:r>
@@ -1043,8 +1153,27 @@
         </w:rPr>
         <w:t>s to create an interactive single page applications</w:t>
       </w:r>
-      <w:bookmarkStart w:id="0" w:name="_GoBack"/>
-      <w:bookmarkEnd w:id="0"/>
+    </w:p>
+    <w:p>
+      <w:pPr>
+        <w:pStyle w:val="ListParagraph"/>
+        <w:numPr>
+          <w:ilvl w:val="0"/>
+          <w:numId w:val="20"/>
+        </w:numPr>
+        <w:spacing w:line="240" w:lineRule="auto"/>
+        <w:rPr>
+          <w:sz w:val="20"/>
+          <w:szCs w:val="20"/>
+        </w:rPr>
+      </w:pPr>
+      <w:r>
+        <w:rPr>
+          <w:sz w:val="20"/>
+          <w:szCs w:val="20"/>
+        </w:rPr>
+        <w:t>Experience developing Python packages using a model view controller approach to design a user interface</w:t>
+      </w:r>
     </w:p>
     <w:sectPr>
       <w:pgSz w:w="12240" w:h="15840"/>
@@ -1177,110 +1306,112 @@
   <w:abstractNum w:abstractNumId="1">
     <w:nsid w:val="0FD476B6"/>
     <w:multiLevelType w:val="hybridMultilevel"/>
-    <w:tmpl w:val="EEAAA2CC"/>
-    <w:lvl w:ilvl="0" w:tplc="04090001">
+    <w:tmpl w:val="8E9C91CA"/>
+    <w:lvl w:ilvl="0" w:tplc="94585F28">
       <w:start w:val="1"/>
       <w:numFmt w:val="bullet"/>
       <w:lvlText w:val=""/>
       <w:lvlJc w:val="left"/>
       <w:pPr>
-        <w:ind w:left="2160" w:hanging="360"/>
+        <w:ind w:left="1800" w:hanging="360"/>
+      </w:pPr>
+      <w:rPr>
+        <w:rFonts w:ascii="Symbol" w:hAnsi="Symbol" w:cs="Arial" w:hint="default"/>
+        <w:sz w:val="24"/>
+        <w:szCs w:val="24"/>
+      </w:rPr>
+    </w:lvl>
+    <w:lvl w:ilvl="1" w:tplc="04090003" w:tentative="1">
+      <w:start w:val="1"/>
+      <w:numFmt w:val="bullet"/>
+      <w:lvlText w:val="o"/>
+      <w:lvlJc w:val="left"/>
+      <w:pPr>
+        <w:ind w:left="2520" w:hanging="360"/>
+      </w:pPr>
+      <w:rPr>
+        <w:rFonts w:ascii="Courier New" w:hAnsi="Courier New" w:cs="Courier New" w:hint="default"/>
+      </w:rPr>
+    </w:lvl>
+    <w:lvl w:ilvl="2" w:tplc="04090005" w:tentative="1">
+      <w:start w:val="1"/>
+      <w:numFmt w:val="bullet"/>
+      <w:lvlText w:val=""/>
+      <w:lvlJc w:val="left"/>
+      <w:pPr>
+        <w:ind w:left="3240" w:hanging="360"/>
+      </w:pPr>
+      <w:rPr>
+        <w:rFonts w:ascii="Wingdings" w:hAnsi="Wingdings" w:hint="default"/>
+      </w:rPr>
+    </w:lvl>
+    <w:lvl w:ilvl="3" w:tplc="04090001" w:tentative="1">
+      <w:start w:val="1"/>
+      <w:numFmt w:val="bullet"/>
+      <w:lvlText w:val=""/>
+      <w:lvlJc w:val="left"/>
+      <w:pPr>
+        <w:ind w:left="3960" w:hanging="360"/>
       </w:pPr>
       <w:rPr>
         <w:rFonts w:ascii="Symbol" w:hAnsi="Symbol" w:hint="default"/>
       </w:rPr>
     </w:lvl>
-    <w:lvl w:ilvl="1" w:tplc="04090003" w:tentative="1">
+    <w:lvl w:ilvl="4" w:tplc="04090003" w:tentative="1">
       <w:start w:val="1"/>
       <w:numFmt w:val="bullet"/>
       <w:lvlText w:val="o"/>
       <w:lvlJc w:val="left"/>
       <w:pPr>
-        <w:ind w:left="2880" w:hanging="360"/>
+        <w:ind w:left="4680" w:hanging="360"/>
       </w:pPr>
       <w:rPr>
         <w:rFonts w:ascii="Courier New" w:hAnsi="Courier New" w:cs="Courier New" w:hint="default"/>
       </w:rPr>
     </w:lvl>
-    <w:lvl w:ilvl="2" w:tplc="04090005" w:tentative="1">
+    <w:lvl w:ilvl="5" w:tplc="04090005" w:tentative="1">
       <w:start w:val="1"/>
       <w:numFmt w:val="bullet"/>
       <w:lvlText w:val=""/>
       <w:lvlJc w:val="left"/>
       <w:pPr>
-        <w:ind w:left="3600" w:hanging="360"/>
+        <w:ind w:left="5400" w:hanging="360"/>
       </w:pPr>
       <w:rPr>
         <w:rFonts w:ascii="Wingdings" w:hAnsi="Wingdings" w:hint="default"/>
       </w:rPr>
     </w:lvl>
-    <w:lvl w:ilvl="3" w:tplc="04090001" w:tentative="1">
+    <w:lvl w:ilvl="6" w:tplc="04090001" w:tentative="1">
       <w:start w:val="1"/>
       <w:numFmt w:val="bullet"/>
       <w:lvlText w:val=""/>
       <w:lvlJc w:val="left"/>
       <w:pPr>
-        <w:ind w:left="4320" w:hanging="360"/>
+        <w:ind w:left="6120" w:hanging="360"/>
       </w:pPr>
       <w:rPr>
         <w:rFonts w:ascii="Symbol" w:hAnsi="Symbol" w:hint="default"/>
       </w:rPr>
     </w:lvl>
-    <w:lvl w:ilvl="4" w:tplc="04090003" w:tentative="1">
+    <w:lvl w:ilvl="7" w:tplc="04090003" w:tentative="1">
       <w:start w:val="1"/>
       <w:numFmt w:val="bullet"/>
       <w:lvlText w:val="o"/>
       <w:lvlJc w:val="left"/>
       <w:pPr>
-        <w:ind w:left="5040" w:hanging="360"/>
+        <w:ind w:left="6840" w:hanging="360"/>
       </w:pPr>
       <w:rPr>
         <w:rFonts w:ascii="Courier New" w:hAnsi="Courier New" w:cs="Courier New" w:hint="default"/>
       </w:rPr>
     </w:lvl>
-    <w:lvl w:ilvl="5" w:tplc="04090005" w:tentative="1">
+    <w:lvl w:ilvl="8" w:tplc="04090005" w:tentative="1">
       <w:start w:val="1"/>
       <w:numFmt w:val="bullet"/>
       <w:lvlText w:val=""/>
       <w:lvlJc w:val="left"/>
       <w:pPr>
-        <w:ind w:left="5760" w:hanging="360"/>
-      </w:pPr>
-      <w:rPr>
-        <w:rFonts w:ascii="Wingdings" w:hAnsi="Wingdings" w:hint="default"/>
-      </w:rPr>
-    </w:lvl>
-    <w:lvl w:ilvl="6" w:tplc="04090001" w:tentative="1">
-      <w:start w:val="1"/>
-      <w:numFmt w:val="bullet"/>
-      <w:lvlText w:val=""/>
-      <w:lvlJc w:val="left"/>
-      <w:pPr>
-        <w:ind w:left="6480" w:hanging="360"/>
-      </w:pPr>
-      <w:rPr>
-        <w:rFonts w:ascii="Symbol" w:hAnsi="Symbol" w:hint="default"/>
-      </w:rPr>
-    </w:lvl>
-    <w:lvl w:ilvl="7" w:tplc="04090003" w:tentative="1">
-      <w:start w:val="1"/>
-      <w:numFmt w:val="bullet"/>
-      <w:lvlText w:val="o"/>
-      <w:lvlJc w:val="left"/>
-      <w:pPr>
-        <w:ind w:left="7200" w:hanging="360"/>
-      </w:pPr>
-      <w:rPr>
-        <w:rFonts w:ascii="Courier New" w:hAnsi="Courier New" w:cs="Courier New" w:hint="default"/>
-      </w:rPr>
-    </w:lvl>
-    <w:lvl w:ilvl="8" w:tplc="04090005" w:tentative="1">
-      <w:start w:val="1"/>
-      <w:numFmt w:val="bullet"/>
-      <w:lvlText w:val=""/>
-      <w:lvlJc w:val="left"/>
-      <w:pPr>
-        <w:ind w:left="7920" w:hanging="360"/>
+        <w:ind w:left="7560" w:hanging="360"/>
       </w:pPr>
       <w:rPr>
         <w:rFonts w:ascii="Wingdings" w:hAnsi="Wingdings" w:hint="default"/>
@@ -1401,6 +1532,119 @@
     </w:lvl>
   </w:abstractNum>
   <w:abstractNum w:abstractNumId="3">
+    <w:nsid w:val="2786044C"/>
+    <w:multiLevelType w:val="hybridMultilevel"/>
+    <w:tmpl w:val="56AA172C"/>
+    <w:lvl w:ilvl="0" w:tplc="04090001">
+      <w:start w:val="1"/>
+      <w:numFmt w:val="bullet"/>
+      <w:lvlText w:val=""/>
+      <w:lvlJc w:val="left"/>
+      <w:pPr>
+        <w:ind w:left="1440" w:hanging="360"/>
+      </w:pPr>
+      <w:rPr>
+        <w:rFonts w:ascii="Symbol" w:hAnsi="Symbol" w:hint="default"/>
+      </w:rPr>
+    </w:lvl>
+    <w:lvl w:ilvl="1" w:tplc="04090003" w:tentative="1">
+      <w:start w:val="1"/>
+      <w:numFmt w:val="bullet"/>
+      <w:lvlText w:val="o"/>
+      <w:lvlJc w:val="left"/>
+      <w:pPr>
+        <w:ind w:left="2160" w:hanging="360"/>
+      </w:pPr>
+      <w:rPr>
+        <w:rFonts w:ascii="Courier New" w:hAnsi="Courier New" w:cs="Courier New" w:hint="default"/>
+      </w:rPr>
+    </w:lvl>
+    <w:lvl w:ilvl="2" w:tplc="04090005" w:tentative="1">
+      <w:start w:val="1"/>
+      <w:numFmt w:val="bullet"/>
+      <w:lvlText w:val=""/>
+      <w:lvlJc w:val="left"/>
+      <w:pPr>
+        <w:ind w:left="2880" w:hanging="360"/>
+      </w:pPr>
+      <w:rPr>
+        <w:rFonts w:ascii="Wingdings" w:hAnsi="Wingdings" w:hint="default"/>
+      </w:rPr>
+    </w:lvl>
+    <w:lvl w:ilvl="3" w:tplc="04090001" w:tentative="1">
+      <w:start w:val="1"/>
+      <w:numFmt w:val="bullet"/>
+      <w:lvlText w:val=""/>
+      <w:lvlJc w:val="left"/>
+      <w:pPr>
+        <w:ind w:left="3600" w:hanging="360"/>
+      </w:pPr>
+      <w:rPr>
+        <w:rFonts w:ascii="Symbol" w:hAnsi="Symbol" w:hint="default"/>
+      </w:rPr>
+    </w:lvl>
+    <w:lvl w:ilvl="4" w:tplc="04090003" w:tentative="1">
+      <w:start w:val="1"/>
+      <w:numFmt w:val="bullet"/>
+      <w:lvlText w:val="o"/>
+      <w:lvlJc w:val="left"/>
+      <w:pPr>
+        <w:ind w:left="4320" w:hanging="360"/>
+      </w:pPr>
+      <w:rPr>
+        <w:rFonts w:ascii="Courier New" w:hAnsi="Courier New" w:cs="Courier New" w:hint="default"/>
+      </w:rPr>
+    </w:lvl>
+    <w:lvl w:ilvl="5" w:tplc="04090005" w:tentative="1">
+      <w:start w:val="1"/>
+      <w:numFmt w:val="bullet"/>
+      <w:lvlText w:val=""/>
+      <w:lvlJc w:val="left"/>
+      <w:pPr>
+        <w:ind w:left="5040" w:hanging="360"/>
+      </w:pPr>
+      <w:rPr>
+        <w:rFonts w:ascii="Wingdings" w:hAnsi="Wingdings" w:hint="default"/>
+      </w:rPr>
+    </w:lvl>
+    <w:lvl w:ilvl="6" w:tplc="04090001" w:tentative="1">
+      <w:start w:val="1"/>
+      <w:numFmt w:val="bullet"/>
+      <w:lvlText w:val=""/>
+      <w:lvlJc w:val="left"/>
+      <w:pPr>
+        <w:ind w:left="5760" w:hanging="360"/>
+      </w:pPr>
+      <w:rPr>
+        <w:rFonts w:ascii="Symbol" w:hAnsi="Symbol" w:hint="default"/>
+      </w:rPr>
+    </w:lvl>
+    <w:lvl w:ilvl="7" w:tplc="04090003" w:tentative="1">
+      <w:start w:val="1"/>
+      <w:numFmt w:val="bullet"/>
+      <w:lvlText w:val="o"/>
+      <w:lvlJc w:val="left"/>
+      <w:pPr>
+        <w:ind w:left="6480" w:hanging="360"/>
+      </w:pPr>
+      <w:rPr>
+        <w:rFonts w:ascii="Courier New" w:hAnsi="Courier New" w:cs="Courier New" w:hint="default"/>
+      </w:rPr>
+    </w:lvl>
+    <w:lvl w:ilvl="8" w:tplc="04090005" w:tentative="1">
+      <w:start w:val="1"/>
+      <w:numFmt w:val="bullet"/>
+      <w:lvlText w:val=""/>
+      <w:lvlJc w:val="left"/>
+      <w:pPr>
+        <w:ind w:left="7200" w:hanging="360"/>
+      </w:pPr>
+      <w:rPr>
+        <w:rFonts w:ascii="Wingdings" w:hAnsi="Wingdings" w:hint="default"/>
+      </w:rPr>
+    </w:lvl>
+  </w:abstractNum>
+  <w:abstractNum w:abstractNumId="4">
     <w:nsid w:val="2CD8162F"/>
     <w:multiLevelType w:val="multilevel"/>
     <w:tmpl w:val="98E62AC2"/>
@@ -1513,7 +1757,120 @@
       </w:rPr>
     </w:lvl>
   </w:abstractNum>
-  <w:abstractNum w:abstractNumId="4">
+  <w:abstractNum w:abstractNumId="5">
+    <w:nsid w:val="2DD62771"/>
+    <w:multiLevelType w:val="hybridMultilevel"/>
+    <w:tmpl w:val="9740F520"/>
+    <w:lvl w:ilvl="0" w:tplc="04090001">
+      <w:start w:val="1"/>
+      <w:numFmt w:val="bullet"/>
+      <w:lvlText w:val=""/>
+      <w:lvlJc w:val="left"/>
+      <w:pPr>
+        <w:ind w:left="1800" w:hanging="360"/>
+      </w:pPr>
+      <w:rPr>
+        <w:rFonts w:ascii="Symbol" w:hAnsi="Symbol" w:hint="default"/>
+      </w:rPr>
+    </w:lvl>
+    <w:lvl w:ilvl="1" w:tplc="04090003" w:tentative="1">
+      <w:start w:val="1"/>
+      <w:numFmt w:val="bullet"/>
+      <w:lvlText w:val="o"/>
+      <w:lvlJc w:val="left"/>
+      <w:pPr>
+        <w:ind w:left="2520" w:hanging="360"/>
+      </w:pPr>
+      <w:rPr>
+        <w:rFonts w:ascii="Courier New" w:hAnsi="Courier New" w:cs="Courier New" w:hint="default"/>
+      </w:rPr>
+    </w:lvl>
+    <w:lvl w:ilvl="2" w:tplc="04090005" w:tentative="1">
+      <w:start w:val="1"/>
+      <w:numFmt w:val="bullet"/>
+      <w:lvlText w:val=""/>
+      <w:lvlJc w:val="left"/>
+      <w:pPr>
+        <w:ind w:left="3240" w:hanging="360"/>
+      </w:pPr>
+      <w:rPr>
+        <w:rFonts w:ascii="Wingdings" w:hAnsi="Wingdings" w:hint="default"/>
+      </w:rPr>
+    </w:lvl>
+    <w:lvl w:ilvl="3" w:tplc="04090001" w:tentative="1">
+      <w:start w:val="1"/>
+      <w:numFmt w:val="bullet"/>
+      <w:lvlText w:val=""/>
+      <w:lvlJc w:val="left"/>
+      <w:pPr>
+        <w:ind w:left="3960" w:hanging="360"/>
+      </w:pPr>
+      <w:rPr>
+        <w:rFonts w:ascii="Symbol" w:hAnsi="Symbol" w:hint="default"/>
+      </w:rPr>
+    </w:lvl>
+    <w:lvl w:ilvl="4" w:tplc="04090003" w:tentative="1">
+      <w:start w:val="1"/>
+      <w:numFmt w:val="bullet"/>
+      <w:lvlText w:val="o"/>
+      <w:lvlJc w:val="left"/>
+      <w:pPr>
+        <w:ind w:left="4680" w:hanging="360"/>
+      </w:pPr>
+      <w:rPr>
+        <w:rFonts w:ascii="Courier New" w:hAnsi="Courier New" w:cs="Courier New" w:hint="default"/>
+      </w:rPr>
+    </w:lvl>
+    <w:lvl w:ilvl="5" w:tplc="04090005" w:tentative="1">
+      <w:start w:val="1"/>
+      <w:numFmt w:val="bullet"/>
+      <w:lvlText w:val=""/>
+      <w:lvlJc w:val="left"/>
+      <w:pPr>
+        <w:ind w:left="5400" w:hanging="360"/>
+      </w:pPr>
+      <w:rPr>
+        <w:rFonts w:ascii="Wingdings" w:hAnsi="Wingdings" w:hint="default"/>
+      </w:rPr>
+    </w:lvl>
+    <w:lvl w:ilvl="6" w:tplc="04090001" w:tentative="1">
+      <w:start w:val="1"/>
+      <w:numFmt w:val="bullet"/>
+      <w:lvlText w:val=""/>
+      <w:lvlJc w:val="left"/>
+      <w:pPr>
+        <w:ind w:left="6120" w:hanging="360"/>
+      </w:pPr>
+      <w:rPr>
+        <w:rFonts w:ascii="Symbol" w:hAnsi="Symbol" w:hint="default"/>
+      </w:rPr>
+    </w:lvl>
+    <w:lvl w:ilvl="7" w:tplc="04090003" w:tentative="1">
+      <w:start w:val="1"/>
+      <w:numFmt w:val="bullet"/>
+      <w:lvlText w:val="o"/>
+      <w:lvlJc w:val="left"/>
+      <w:pPr>
+        <w:ind w:left="6840" w:hanging="360"/>
+      </w:pPr>
+      <w:rPr>
+        <w:rFonts w:ascii="Courier New" w:hAnsi="Courier New" w:cs="Courier New" w:hint="default"/>
+      </w:rPr>
+    </w:lvl>
+    <w:lvl w:ilvl="8" w:tplc="04090005" w:tentative="1">
+      <w:start w:val="1"/>
+      <w:numFmt w:val="bullet"/>
+      <w:lvlText w:val=""/>
+      <w:lvlJc w:val="left"/>
+      <w:pPr>
+        <w:ind w:left="7560" w:hanging="360"/>
+      </w:pPr>
+      <w:rPr>
+        <w:rFonts w:ascii="Wingdings" w:hAnsi="Wingdings" w:hint="default"/>
+      </w:rPr>
+    </w:lvl>
+  </w:abstractNum>
+  <w:abstractNum w:abstractNumId="6">
     <w:nsid w:val="31A71A5C"/>
     <w:multiLevelType w:val="multilevel"/>
     <w:tmpl w:val="44E80E6C"/>
@@ -1626,7 +1983,7 @@
       </w:rPr>
     </w:lvl>
   </w:abstractNum>
-  <w:abstractNum w:abstractNumId="5">
+  <w:abstractNum w:abstractNumId="7">
     <w:nsid w:val="371E416C"/>
     <w:multiLevelType w:val="multilevel"/>
     <w:tmpl w:val="8B8E4AA2"/>
@@ -1636,7 +1993,7 @@
       <w:lvlText w:val="●"/>
       <w:lvlJc w:val="left"/>
       <w:pPr>
-        <w:ind w:left="2160" w:firstLine="1800"/>
+        <w:ind w:left="1800" w:firstLine="1800"/>
       </w:pPr>
       <w:rPr>
         <w:sz w:val="20"/>
@@ -1650,7 +2007,7 @@
       <w:lvlText w:val="○"/>
       <w:lvlJc w:val="left"/>
       <w:pPr>
-        <w:ind w:left="2880" w:firstLine="2520"/>
+        <w:ind w:left="2520" w:firstLine="2520"/>
       </w:pPr>
       <w:rPr>
         <w:u w:val="none"/>
@@ -1662,7 +2019,7 @@
       <w:lvlText w:val="■"/>
       <w:lvlJc w:val="left"/>
       <w:pPr>
-        <w:ind w:left="3600" w:firstLine="3240"/>
+        <w:ind w:left="3240" w:firstLine="3240"/>
       </w:pPr>
       <w:rPr>
         <w:u w:val="none"/>
@@ -1674,7 +2031,7 @@
       <w:lvlText w:val="●"/>
       <w:lvlJc w:val="left"/>
       <w:pPr>
-        <w:ind w:left="4320" w:firstLine="3960"/>
+        <w:ind w:left="3960" w:firstLine="3960"/>
       </w:pPr>
       <w:rPr>
         <w:u w:val="none"/>
@@ -1686,7 +2043,7 @@
       <w:lvlText w:val="○"/>
       <w:lvlJc w:val="left"/>
       <w:pPr>
-        <w:ind w:left="5040" w:firstLine="4680"/>
+        <w:ind w:left="4680" w:firstLine="4680"/>
       </w:pPr>
       <w:rPr>
         <w:u w:val="none"/>
@@ -1698,7 +2055,7 @@
       <w:lvlText w:val="■"/>
       <w:lvlJc w:val="left"/>
       <w:pPr>
-        <w:ind w:left="5760" w:firstLine="5400"/>
+        <w:ind w:left="5400" w:firstLine="5400"/>
       </w:pPr>
       <w:rPr>
         <w:u w:val="none"/>
@@ -1710,7 +2067,7 @@
       <w:lvlText w:val="●"/>
       <w:lvlJc w:val="left"/>
       <w:pPr>
-        <w:ind w:left="6480" w:firstLine="6120"/>
+        <w:ind w:left="6120" w:firstLine="6120"/>
       </w:pPr>
       <w:rPr>
         <w:u w:val="none"/>
@@ -1722,7 +2079,7 @@
       <w:lvlText w:val="○"/>
       <w:lvlJc w:val="left"/>
       <w:pPr>
-        <w:ind w:left="7200" w:firstLine="6840"/>
+        <w:ind w:left="6840" w:firstLine="6840"/>
       </w:pPr>
       <w:rPr>
         <w:u w:val="none"/>
@@ -1734,14 +2091,14 @@
       <w:lvlText w:val="■"/>
       <w:lvlJc w:val="left"/>
       <w:pPr>
-        <w:ind w:left="7920" w:firstLine="7560"/>
+        <w:ind w:left="7560" w:firstLine="7560"/>
       </w:pPr>
       <w:rPr>
         <w:u w:val="none"/>
       </w:rPr>
     </w:lvl>
   </w:abstractNum>
-  <w:abstractNum w:abstractNumId="6">
+  <w:abstractNum w:abstractNumId="8">
     <w:nsid w:val="44970A13"/>
     <w:multiLevelType w:val="hybridMultilevel"/>
     <w:tmpl w:val="63CCDEE2"/>
@@ -1854,7 +2211,7 @@
       </w:rPr>
     </w:lvl>
   </w:abstractNum>
-  <w:abstractNum w:abstractNumId="7">
+  <w:abstractNum w:abstractNumId="9">
     <w:nsid w:val="4D6B3590"/>
     <w:multiLevelType w:val="multilevel"/>
     <w:tmpl w:val="22DA5BA8"/>
@@ -1967,7 +2324,7 @@
       </w:rPr>
     </w:lvl>
   </w:abstractNum>
-  <w:abstractNum w:abstractNumId="8">
+  <w:abstractNum w:abstractNumId="10">
     <w:nsid w:val="505B7B87"/>
     <w:multiLevelType w:val="hybridMultilevel"/>
     <w:tmpl w:val="1AEAF500"/>
@@ -1977,7 +2334,7 @@
       <w:lvlText w:val=""/>
       <w:lvlJc w:val="left"/>
       <w:pPr>
-        <w:ind w:left="2160" w:hanging="360"/>
+        <w:ind w:left="1800" w:hanging="360"/>
       </w:pPr>
       <w:rPr>
         <w:rFonts w:ascii="Symbol" w:hAnsi="Symbol" w:hint="default"/>
@@ -1989,7 +2346,7 @@
       <w:lvlText w:val="o"/>
       <w:lvlJc w:val="left"/>
       <w:pPr>
-        <w:ind w:left="2880" w:hanging="360"/>
+        <w:ind w:left="2520" w:hanging="360"/>
       </w:pPr>
       <w:rPr>
         <w:rFonts w:ascii="Courier New" w:hAnsi="Courier New" w:cs="Courier New" w:hint="default"/>
@@ -2001,7 +2358,7 @@
       <w:lvlText w:val=""/>
       <w:lvlJc w:val="left"/>
       <w:pPr>
-        <w:ind w:left="3600" w:hanging="360"/>
+        <w:ind w:left="3240" w:hanging="360"/>
       </w:pPr>
       <w:rPr>
         <w:rFonts w:ascii="Wingdings" w:hAnsi="Wingdings" w:hint="default"/>
@@ -2013,7 +2370,7 @@
       <w:lvlText w:val=""/>
       <w:lvlJc w:val="left"/>
       <w:pPr>
-        <w:ind w:left="4320" w:hanging="360"/>
+        <w:ind w:left="3960" w:hanging="360"/>
       </w:pPr>
       <w:rPr>
         <w:rFonts w:ascii="Symbol" w:hAnsi="Symbol" w:hint="default"/>
@@ -2025,7 +2382,7 @@
       <w:lvlText w:val="o"/>
       <w:lvlJc w:val="left"/>
       <w:pPr>
-        <w:ind w:left="5040" w:hanging="360"/>
+        <w:ind w:left="4680" w:hanging="360"/>
       </w:pPr>
       <w:rPr>
         <w:rFonts w:ascii="Courier New" w:hAnsi="Courier New" w:cs="Courier New" w:hint="default"/>
@@ -2037,7 +2394,7 @@
       <w:lvlText w:val=""/>
       <w:lvlJc w:val="left"/>
       <w:pPr>
-        <w:ind w:left="5760" w:hanging="360"/>
+        <w:ind w:left="5400" w:hanging="360"/>
       </w:pPr>
       <w:rPr>
         <w:rFonts w:ascii="Wingdings" w:hAnsi="Wingdings" w:hint="default"/>
@@ -2049,7 +2406,7 @@
       <w:lvlText w:val=""/>
       <w:lvlJc w:val="left"/>
       <w:pPr>
-        <w:ind w:left="6480" w:hanging="360"/>
+        <w:ind w:left="6120" w:hanging="360"/>
       </w:pPr>
       <w:rPr>
         <w:rFonts w:ascii="Symbol" w:hAnsi="Symbol" w:hint="default"/>
@@ -2061,7 +2418,7 @@
       <w:lvlText w:val="o"/>
       <w:lvlJc w:val="left"/>
       <w:pPr>
-        <w:ind w:left="7200" w:hanging="360"/>
+        <w:ind w:left="6840" w:hanging="360"/>
       </w:pPr>
       <w:rPr>
         <w:rFonts w:ascii="Courier New" w:hAnsi="Courier New" w:cs="Courier New" w:hint="default"/>
@@ -2073,14 +2430,14 @@
       <w:lvlText w:val=""/>
       <w:lvlJc w:val="left"/>
       <w:pPr>
-        <w:ind w:left="7920" w:hanging="360"/>
+        <w:ind w:left="7560" w:hanging="360"/>
       </w:pPr>
       <w:rPr>
         <w:rFonts w:ascii="Wingdings" w:hAnsi="Wingdings" w:hint="default"/>
       </w:rPr>
     </w:lvl>
   </w:abstractNum>
-  <w:abstractNum w:abstractNumId="9">
+  <w:abstractNum w:abstractNumId="11">
     <w:nsid w:val="50AA43C2"/>
     <w:multiLevelType w:val="hybridMultilevel"/>
     <w:tmpl w:val="981CEDAE"/>
@@ -2193,7 +2550,7 @@
       </w:rPr>
     </w:lvl>
   </w:abstractNum>
-  <w:abstractNum w:abstractNumId="10">
+  <w:abstractNum w:abstractNumId="12">
     <w:nsid w:val="54C41959"/>
     <w:multiLevelType w:val="multilevel"/>
     <w:tmpl w:val="3DE4A704"/>
@@ -2306,7 +2663,7 @@
       </w:rPr>
     </w:lvl>
   </w:abstractNum>
-  <w:abstractNum w:abstractNumId="11">
+  <w:abstractNum w:abstractNumId="13">
     <w:nsid w:val="56123129"/>
     <w:multiLevelType w:val="multilevel"/>
     <w:tmpl w:val="5D60C94A"/>
@@ -2419,7 +2776,7 @@
       </w:rPr>
     </w:lvl>
   </w:abstractNum>
-  <w:abstractNum w:abstractNumId="12">
+  <w:abstractNum w:abstractNumId="14">
     <w:nsid w:val="5934783B"/>
     <w:multiLevelType w:val="multilevel"/>
     <w:tmpl w:val="7CD4601A"/>
@@ -2532,7 +2889,7 @@
       </w:rPr>
     </w:lvl>
   </w:abstractNum>
-  <w:abstractNum w:abstractNumId="13">
+  <w:abstractNum w:abstractNumId="15">
     <w:nsid w:val="5CA3115F"/>
     <w:multiLevelType w:val="multilevel"/>
     <w:tmpl w:val="44E80E6C"/>
@@ -2645,7 +3002,7 @@
       </w:rPr>
     </w:lvl>
   </w:abstractNum>
-  <w:abstractNum w:abstractNumId="14">
+  <w:abstractNum w:abstractNumId="16">
     <w:nsid w:val="61BE044A"/>
     <w:multiLevelType w:val="multilevel"/>
     <w:tmpl w:val="6088C418"/>
@@ -2758,7 +3115,7 @@
       </w:rPr>
     </w:lvl>
   </w:abstractNum>
-  <w:abstractNum w:abstractNumId="15">
+  <w:abstractNum w:abstractNumId="17">
     <w:nsid w:val="72347C96"/>
     <w:multiLevelType w:val="hybridMultilevel"/>
     <w:tmpl w:val="7D1AE42A"/>
@@ -2875,7 +3232,7 @@
       </w:rPr>
     </w:lvl>
   </w:abstractNum>
-  <w:abstractNum w:abstractNumId="16">
+  <w:abstractNum w:abstractNumId="18">
     <w:nsid w:val="72F90CCC"/>
     <w:multiLevelType w:val="multilevel"/>
     <w:tmpl w:val="530A4004"/>
@@ -2988,56 +3345,180 @@
       </w:rPr>
     </w:lvl>
   </w:abstractNum>
+  <w:abstractNum w:abstractNumId="19">
+    <w:nsid w:val="73B83C27"/>
+    <w:multiLevelType w:val="hybridMultilevel"/>
+    <w:tmpl w:val="8872F266"/>
+    <w:lvl w:ilvl="0" w:tplc="D0D8673C">
+      <w:start w:val="1"/>
+      <w:numFmt w:val="bullet"/>
+      <w:lvlText w:val=""/>
+      <w:lvlJc w:val="left"/>
+      <w:pPr>
+        <w:ind w:left="1440" w:hanging="360"/>
+      </w:pPr>
+      <w:rPr>
+        <w:rFonts w:ascii="Symbol" w:hAnsi="Symbol" w:hint="default"/>
+        <w:sz w:val="24"/>
+        <w:szCs w:val="24"/>
+      </w:rPr>
+    </w:lvl>
+    <w:lvl w:ilvl="1" w:tplc="04090003" w:tentative="1">
+      <w:start w:val="1"/>
+      <w:numFmt w:val="bullet"/>
+      <w:lvlText w:val="o"/>
+      <w:lvlJc w:val="left"/>
+      <w:pPr>
+        <w:ind w:left="2160" w:hanging="360"/>
+      </w:pPr>
+      <w:rPr>
+        <w:rFonts w:ascii="Courier New" w:hAnsi="Courier New" w:cs="Courier New" w:hint="default"/>
+      </w:rPr>
+    </w:lvl>
+    <w:lvl w:ilvl="2" w:tplc="04090005" w:tentative="1">
+      <w:start w:val="1"/>
+      <w:numFmt w:val="bullet"/>
+      <w:lvlText w:val=""/>
+      <w:lvlJc w:val="left"/>
+      <w:pPr>
+        <w:ind w:left="2880" w:hanging="360"/>
+      </w:pPr>
+      <w:rPr>
+        <w:rFonts w:ascii="Wingdings" w:hAnsi="Wingdings" w:hint="default"/>
+      </w:rPr>
+    </w:lvl>
+    <w:lvl w:ilvl="3" w:tplc="04090001" w:tentative="1">
+      <w:start w:val="1"/>
+      <w:numFmt w:val="bullet"/>
+      <w:lvlText w:val=""/>
+      <w:lvlJc w:val="left"/>
+      <w:pPr>
+        <w:ind w:left="3600" w:hanging="360"/>
+      </w:pPr>
+      <w:rPr>
+        <w:rFonts w:ascii="Symbol" w:hAnsi="Symbol" w:hint="default"/>
+      </w:rPr>
+    </w:lvl>
+    <w:lvl w:ilvl="4" w:tplc="04090003" w:tentative="1">
+      <w:start w:val="1"/>
+      <w:numFmt w:val="bullet"/>
+      <w:lvlText w:val="o"/>
+      <w:lvlJc w:val="left"/>
+      <w:pPr>
+        <w:ind w:left="4320" w:hanging="360"/>
+      </w:pPr>
+      <w:rPr>
+        <w:rFonts w:ascii="Courier New" w:hAnsi="Courier New" w:cs="Courier New" w:hint="default"/>
+      </w:rPr>
+    </w:lvl>
+    <w:lvl w:ilvl="5" w:tplc="04090005" w:tentative="1">
+      <w:start w:val="1"/>
+      <w:numFmt w:val="bullet"/>
+      <w:lvlText w:val=""/>
+      <w:lvlJc w:val="left"/>
+      <w:pPr>
+        <w:ind w:left="5040" w:hanging="360"/>
+      </w:pPr>
+      <w:rPr>
+        <w:rFonts w:ascii="Wingdings" w:hAnsi="Wingdings" w:hint="default"/>
+      </w:rPr>
+    </w:lvl>
+    <w:lvl w:ilvl="6" w:tplc="04090001" w:tentative="1">
+      <w:start w:val="1"/>
+      <w:numFmt w:val="bullet"/>
+      <w:lvlText w:val=""/>
+      <w:lvlJc w:val="left"/>
+      <w:pPr>
+        <w:ind w:left="5760" w:hanging="360"/>
+      </w:pPr>
+      <w:rPr>
+        <w:rFonts w:ascii="Symbol" w:hAnsi="Symbol" w:hint="default"/>
+      </w:rPr>
+    </w:lvl>
+    <w:lvl w:ilvl="7" w:tplc="04090003" w:tentative="1">
+      <w:start w:val="1"/>
+      <w:numFmt w:val="bullet"/>
+      <w:lvlText w:val="o"/>
+      <w:lvlJc w:val="left"/>
+      <w:pPr>
+        <w:ind w:left="6480" w:hanging="360"/>
+      </w:pPr>
+      <w:rPr>
+        <w:rFonts w:ascii="Courier New" w:hAnsi="Courier New" w:cs="Courier New" w:hint="default"/>
+      </w:rPr>
+    </w:lvl>
+    <w:lvl w:ilvl="8" w:tplc="04090005" w:tentative="1">
+      <w:start w:val="1"/>
+      <w:numFmt w:val="bullet"/>
+      <w:lvlText w:val=""/>
+      <w:lvlJc w:val="left"/>
+      <w:pPr>
+        <w:ind w:left="7200" w:hanging="360"/>
+      </w:pPr>
+      <w:rPr>
+        <w:rFonts w:ascii="Wingdings" w:hAnsi="Wingdings" w:hint="default"/>
+      </w:rPr>
+    </w:lvl>
+  </w:abstractNum>
   <w:num w:numId="1">
+    <w:abstractNumId w:val="9"/>
+  </w:num>
+  <w:num w:numId="2">
+    <w:abstractNumId w:val="16"/>
+  </w:num>
+  <w:num w:numId="3">
+    <w:abstractNumId w:val="4"/>
+  </w:num>
+  <w:num w:numId="4">
+    <w:abstractNumId w:val="15"/>
+  </w:num>
+  <w:num w:numId="5">
+    <w:abstractNumId w:val="13"/>
+  </w:num>
+  <w:num w:numId="6">
+    <w:abstractNumId w:val="12"/>
+  </w:num>
+  <w:num w:numId="7">
+    <w:abstractNumId w:val="18"/>
+  </w:num>
+  <w:num w:numId="8">
     <w:abstractNumId w:val="7"/>
   </w:num>
-  <w:num w:numId="2">
+  <w:num w:numId="9">
     <w:abstractNumId w:val="14"/>
   </w:num>
-  <w:num w:numId="3">
-    <w:abstractNumId w:val="3"/>
-  </w:num>
-  <w:num w:numId="4">
-    <w:abstractNumId w:val="13"/>
-  </w:num>
-  <w:num w:numId="5">
+  <w:num w:numId="10">
     <w:abstractNumId w:val="11"/>
   </w:num>
-  <w:num w:numId="6">
-    <w:abstractNumId w:val="10"/>
-  </w:num>
-  <w:num w:numId="7">
-    <w:abstractNumId w:val="16"/>
-  </w:num>
-  <w:num w:numId="8">
-    <w:abstractNumId w:val="5"/>
-  </w:num>
-  <w:num w:numId="9">
-    <w:abstractNumId w:val="12"/>
-  </w:num>
-  <w:num w:numId="10">
-    <w:abstractNumId w:val="9"/>
-  </w:num>
   <w:num w:numId="11">
-    <w:abstractNumId w:val="15"/>
+    <w:abstractNumId w:val="17"/>
   </w:num>
   <w:num w:numId="12">
     <w:abstractNumId w:val="0"/>
   </w:num>
   <w:num w:numId="13">
-    <w:abstractNumId w:val="6"/>
+    <w:abstractNumId w:val="8"/>
   </w:num>
   <w:num w:numId="14">
     <w:abstractNumId w:val="2"/>
   </w:num>
   <w:num w:numId="15">
-    <w:abstractNumId w:val="8"/>
+    <w:abstractNumId w:val="10"/>
   </w:num>
   <w:num w:numId="16">
     <w:abstractNumId w:val="1"/>
   </w:num>
   <w:num w:numId="17">
-    <w:abstractNumId w:val="4"/>
+    <w:abstractNumId w:val="6"/>
+  </w:num>
+  <w:num w:numId="18">
+    <w:abstractNumId w:val="5"/>
+  </w:num>
+  <w:num w:numId="19">
+    <w:abstractNumId w:val="19"/>
+  </w:num>
+  <w:num w:numId="20">
+    <w:abstractNumId w:val="3"/>
   </w:num>
 </w:numbering>
 </file>
@@ -3991,7 +4472,7 @@
 </file>
 
 <file path=customXml/itemProps1.xml><?xml version="1.0" encoding="utf-8"?>
-<ds:datastoreItem xmlns:ds="http://schemas.openxmlformats.org/officeDocument/2006/customXml" ds:itemID="{431BFEE2-FE6F-A546-9A0B-E6F2BD727B79}">
+<ds:datastoreItem xmlns:ds="http://schemas.openxmlformats.org/officeDocument/2006/customXml" ds:itemID="{A63AF3D6-6390-B249-B99F-F6AD9C024957}">
   <ds:schemaRefs>
     <ds:schemaRef ds:uri="http://schemas.openxmlformats.org/officeDocument/2006/bibliography"/>
   </ds:schemaRefs>

</xml_diff>